<commit_message>
Update "Testy projekt.docx" file
</commit_message>
<xml_diff>
--- a/Testy projekt.docx
+++ b/Testy projekt.docx
@@ -41,7 +41,39 @@
           <w:b/>
           <w:bCs/>
         </w:rPr>
-        <w:t>Login-1 (Úspěšné přihlášení):</w:t>
+        <w:t xml:space="preserve">Login-1 </w:t>
+      </w:r>
+      <w:r>
+        <w:rPr>
+          <w:b/>
+          <w:bCs/>
+        </w:rPr>
+        <w:t xml:space="preserve">a </w:t>
+      </w:r>
+      <w:proofErr w:type="spellStart"/>
+      <w:proofErr w:type="gramStart"/>
+      <w:r>
+        <w:rPr>
+          <w:b/>
+          <w:bCs/>
+        </w:rPr>
+        <w:t>Logout</w:t>
+      </w:r>
+      <w:proofErr w:type="spellEnd"/>
+      <w:r>
+        <w:rPr>
+          <w:b/>
+          <w:bCs/>
+        </w:rPr>
+        <w:t>(</w:t>
+      </w:r>
+      <w:proofErr w:type="gramEnd"/>
+      <w:r>
+        <w:rPr>
+          <w:b/>
+          <w:bCs/>
+        </w:rPr>
+        <w:t>Úspěšné přihlášení):</w:t>
       </w:r>
     </w:p>
     <w:p>
@@ -78,6 +110,34 @@
     </w:p>
     <w:p>
       <w:pPr>
+        <w:ind w:left="1440"/>
+      </w:pPr>
+      <w:r>
+        <w:t>Odhlásit</w:t>
+      </w:r>
+    </w:p>
+    <w:p>
+      <w:pPr>
+        <w:ind w:left="1440"/>
+      </w:pPr>
+      <w:r>
+        <w:t>Ověřit že je přítomný přihlašovací formulář</w:t>
+      </w:r>
+    </w:p>
+    <w:p>
+      <w:pPr>
+        <w:ind w:left="1428"/>
+      </w:pPr>
+      <w:r>
+        <w:rPr>
+          <w:b/>
+          <w:bCs/>
+        </w:rPr>
+        <w:t>Hotovo 16.3.</w:t>
+      </w:r>
+    </w:p>
+    <w:p>
+      <w:pPr>
         <w:ind w:left="720"/>
       </w:pPr>
       <w:r>
@@ -214,6 +274,7 @@
         <w:ind w:left="1440"/>
       </w:pPr>
       <w:r>
+        <w:lastRenderedPageBreak/>
         <w:t xml:space="preserve">Ověřit, že dojde k přesměrování na přihlašovací stránku nebo jinou </w:t>
       </w:r>
       <w:r>
@@ -237,7 +298,6 @@
         <w:pStyle w:val="Nadpis2"/>
       </w:pPr>
       <w:r>
-        <w:lastRenderedPageBreak/>
         <w:t>Test registrace</w:t>
       </w:r>
     </w:p>
@@ -492,6 +552,7 @@
           <w:b/>
           <w:bCs/>
         </w:rPr>
+        <w:lastRenderedPageBreak/>
         <w:t>Testovací případ:</w:t>
       </w:r>
       <w:r>
@@ -555,14 +616,263 @@
         <w:ind w:left="1440"/>
       </w:pPr>
       <w:r>
+        <w:t xml:space="preserve">Na základě existujícího </w:t>
+      </w:r>
+      <w:r>
+        <w:t>ID</w:t>
+      </w:r>
+      <w:r>
+        <w:t xml:space="preserve"> uživatele ověříme funkčnost.</w:t>
+      </w:r>
+    </w:p>
+    <w:p>
+      <w:pPr>
+        <w:ind w:left="720" w:firstLine="696"/>
+      </w:pPr>
+      <w:r>
+        <w:rPr>
+          <w:b/>
+          <w:bCs/>
+        </w:rPr>
+        <w:t>Hotovo 15.3.</w:t>
+      </w:r>
+    </w:p>
+    <w:p>
+      <w:pPr>
+        <w:ind w:left="1440"/>
+      </w:pPr>
+      <w:r>
+        <w:t xml:space="preserve">Na neexistující </w:t>
+      </w:r>
+      <w:r>
+        <w:t>ID</w:t>
+      </w:r>
+      <w:r>
+        <w:t xml:space="preserve"> ověříme, že systém vrací chybu.</w:t>
+      </w:r>
+    </w:p>
+    <w:p>
+      <w:pPr>
+        <w:ind w:left="720" w:firstLine="696"/>
+      </w:pPr>
+      <w:r>
+        <w:rPr>
+          <w:b/>
+          <w:bCs/>
+        </w:rPr>
+        <w:t>Hotovo 15.3.</w:t>
+      </w:r>
+    </w:p>
+    <w:p>
+      <w:pPr>
+        <w:rPr>
+          <w:b/>
+          <w:bCs/>
+        </w:rPr>
+      </w:pPr>
+      <w:r>
+        <w:rPr>
+          <w:b/>
+          <w:bCs/>
+        </w:rPr>
+        <w:t xml:space="preserve"> </w:t>
+      </w:r>
+      <w:proofErr w:type="spellStart"/>
+      <w:r>
+        <w:rPr>
+          <w:b/>
+          <w:bCs/>
+        </w:rPr>
+        <w:t>UserUpdateView</w:t>
+      </w:r>
+      <w:proofErr w:type="spellEnd"/>
+    </w:p>
+    <w:p>
+      <w:pPr>
+        <w:ind w:left="720"/>
+      </w:pPr>
+      <w:r>
+        <w:rPr>
+          <w:b/>
+          <w:bCs/>
+        </w:rPr>
+        <w:t>Testovací případy:</w:t>
+      </w:r>
+      <w:r>
+        <w:t xml:space="preserve"> </w:t>
+      </w:r>
+    </w:p>
+    <w:p>
+      <w:pPr>
+        <w:ind w:left="1440"/>
+      </w:pPr>
+      <w:r>
+        <w:t>Validní POST požadavek zkontroluje aktualizaci dat a přesměrování na URL</w:t>
+      </w:r>
+    </w:p>
+    <w:p>
+      <w:pPr>
+        <w:ind w:left="720" w:firstLine="696"/>
+      </w:pPr>
+      <w:r>
+        <w:rPr>
+          <w:b/>
+          <w:bCs/>
+        </w:rPr>
+        <w:t>Hotovo 15.3.</w:t>
+      </w:r>
+    </w:p>
+    <w:p>
+      <w:pPr>
+        <w:ind w:left="1440"/>
+      </w:pPr>
+      <w:r>
+        <w:t>Negativní test – pokud není formulář validní nebo jsou špatně vyplněná data, kontrola, že formulář se znovu vykreslí s chybovým hlášením.</w:t>
+      </w:r>
+    </w:p>
+    <w:p>
+      <w:pPr>
+        <w:ind w:left="720" w:firstLine="696"/>
+      </w:pPr>
+      <w:r>
+        <w:rPr>
+          <w:b/>
+          <w:bCs/>
+        </w:rPr>
+        <w:t>Hotovo 15.3.</w:t>
+      </w:r>
+    </w:p>
+    <w:p>
+      <w:pPr>
+        <w:rPr>
+          <w:b/>
+          <w:bCs/>
+        </w:rPr>
+      </w:pPr>
+      <w:proofErr w:type="spellStart"/>
+      <w:r>
+        <w:rPr>
+          <w:b/>
+          <w:bCs/>
+        </w:rPr>
+        <w:t>UserDeleteView</w:t>
+      </w:r>
+      <w:proofErr w:type="spellEnd"/>
+    </w:p>
+    <w:p>
+      <w:pPr>
+        <w:ind w:left="720"/>
+      </w:pPr>
+      <w:r>
+        <w:rPr>
+          <w:b/>
+          <w:bCs/>
+        </w:rPr>
+        <w:t>Testovací případy:</w:t>
+      </w:r>
+      <w:r>
+        <w:t xml:space="preserve"> </w:t>
+      </w:r>
+    </w:p>
+    <w:p>
+      <w:pPr>
+        <w:ind w:left="1440"/>
+      </w:pPr>
+      <w:r>
+        <w:t>Testování přístupu na stránku potvrzení smazání.</w:t>
+      </w:r>
+    </w:p>
+    <w:p>
+      <w:pPr>
+        <w:ind w:left="720" w:firstLine="696"/>
+      </w:pPr>
+      <w:r>
+        <w:rPr>
+          <w:b/>
+          <w:bCs/>
+        </w:rPr>
+        <w:t>Hotovo 15.3.</w:t>
+      </w:r>
+    </w:p>
+    <w:p>
+      <w:pPr>
+        <w:ind w:left="1440"/>
+      </w:pPr>
+      <w:r>
+        <w:t>Testování samotného smazání a následné kontrola, že objekt je odstraněn.</w:t>
+      </w:r>
+    </w:p>
+    <w:p>
+      <w:pPr>
+        <w:ind w:left="720" w:firstLine="696"/>
+      </w:pPr>
+      <w:r>
+        <w:rPr>
+          <w:b/>
+          <w:bCs/>
+        </w:rPr>
+        <w:t>Hotovo 15.3.</w:t>
+      </w:r>
+    </w:p>
+    <w:p>
+      <w:pPr>
+        <w:rPr>
+          <w:b/>
+          <w:bCs/>
+        </w:rPr>
+      </w:pPr>
+      <w:proofErr w:type="spellStart"/>
+      <w:r>
+        <w:rPr>
+          <w:b/>
+          <w:bCs/>
+        </w:rPr>
+        <w:t>SignUpView</w:t>
+      </w:r>
+      <w:proofErr w:type="spellEnd"/>
+    </w:p>
+    <w:p>
+      <w:pPr>
+        <w:ind w:left="720"/>
+      </w:pPr>
+      <w:r>
+        <w:rPr>
+          <w:b/>
+          <w:bCs/>
+        </w:rPr>
+        <w:t>Testovací případy:</w:t>
+      </w:r>
+      <w:r>
+        <w:t xml:space="preserve"> </w:t>
+      </w:r>
+    </w:p>
+    <w:p>
+      <w:pPr>
+        <w:ind w:left="1440"/>
+      </w:pPr>
+      <w:r>
+        <w:t>Ověření základní funkčnosti formuláře pro registraci.</w:t>
+      </w:r>
+    </w:p>
+    <w:p>
+      <w:pPr>
+        <w:ind w:left="720" w:firstLine="696"/>
+      </w:pPr>
+      <w:r>
+        <w:rPr>
+          <w:b/>
+          <w:bCs/>
+        </w:rPr>
+        <w:t>Hotovo 15.3.</w:t>
+      </w:r>
+    </w:p>
+    <w:p>
+      <w:pPr>
+        <w:ind w:left="1440"/>
+      </w:pPr>
+      <w:r>
         <w:lastRenderedPageBreak/>
-        <w:t xml:space="preserve">Na základě existujícího </w:t>
-      </w:r>
-      <w:r>
-        <w:t>ID</w:t>
-      </w:r>
-      <w:r>
-        <w:t xml:space="preserve"> uživatele ověříme funkčnost.</w:t>
+        <w:t>Kontrola duplicitního e-mailu a zobrazení příslušné chybové zprávy v odpovědi.</w:t>
       </w:r>
     </w:p>
     <w:p>
@@ -579,16 +889,42 @@
     </w:p>
     <w:p>
       <w:pPr>
-        <w:ind w:left="1440"/>
-      </w:pPr>
-      <w:r>
-        <w:t xml:space="preserve">Na neexistující </w:t>
-      </w:r>
-      <w:r>
-        <w:t>ID</w:t>
-      </w:r>
-      <w:r>
-        <w:t xml:space="preserve"> ověříme, že systém vrací chybu.</w:t>
+        <w:rPr>
+          <w:b/>
+          <w:bCs/>
+        </w:rPr>
+      </w:pPr>
+      <w:proofErr w:type="spellStart"/>
+      <w:r>
+        <w:rPr>
+          <w:b/>
+          <w:bCs/>
+        </w:rPr>
+        <w:t>CustomLoginView</w:t>
+      </w:r>
+      <w:proofErr w:type="spellEnd"/>
+    </w:p>
+    <w:p>
+      <w:pPr>
+        <w:ind w:left="720"/>
+      </w:pPr>
+      <w:r>
+        <w:rPr>
+          <w:b/>
+          <w:bCs/>
+        </w:rPr>
+        <w:t>Testovací případy:</w:t>
+      </w:r>
+      <w:r>
+        <w:t xml:space="preserve"> </w:t>
+      </w:r>
+    </w:p>
+    <w:p>
+      <w:pPr>
+        <w:ind w:left="1440"/>
+      </w:pPr>
+      <w:r>
+        <w:t>Kontrola, že při nesprávném heslu nebo jménu se neprovede přihlášení a uživatel je informován o problému.</w:t>
       </w:r>
     </w:p>
     <w:p>
@@ -600,282 +936,6 @@
           <w:b/>
           <w:bCs/>
         </w:rPr>
-        <w:t>Hotovo 15.3.</w:t>
-      </w:r>
-    </w:p>
-    <w:p>
-      <w:pPr>
-        <w:rPr>
-          <w:b/>
-          <w:bCs/>
-        </w:rPr>
-      </w:pPr>
-      <w:r>
-        <w:rPr>
-          <w:b/>
-          <w:bCs/>
-        </w:rPr>
-        <w:t xml:space="preserve"> </w:t>
-      </w:r>
-      <w:proofErr w:type="spellStart"/>
-      <w:r>
-        <w:rPr>
-          <w:b/>
-          <w:bCs/>
-        </w:rPr>
-        <w:t>UserUpdateView</w:t>
-      </w:r>
-      <w:proofErr w:type="spellEnd"/>
-    </w:p>
-    <w:p>
-      <w:pPr>
-        <w:ind w:left="720"/>
-      </w:pPr>
-      <w:r>
-        <w:rPr>
-          <w:b/>
-          <w:bCs/>
-        </w:rPr>
-        <w:t>Testovací případy:</w:t>
-      </w:r>
-      <w:r>
-        <w:t xml:space="preserve"> </w:t>
-      </w:r>
-    </w:p>
-    <w:p>
-      <w:pPr>
-        <w:ind w:left="1440"/>
-      </w:pPr>
-      <w:r>
-        <w:t>Validní POST požadavek zkontroluje aktualizaci dat a přesměrování na URL</w:t>
-      </w:r>
-    </w:p>
-    <w:p>
-      <w:pPr>
-        <w:ind w:left="720" w:firstLine="696"/>
-      </w:pPr>
-      <w:r>
-        <w:rPr>
-          <w:b/>
-          <w:bCs/>
-        </w:rPr>
-        <w:t>Hotovo 15.3.</w:t>
-      </w:r>
-    </w:p>
-    <w:p>
-      <w:pPr>
-        <w:ind w:left="1440"/>
-      </w:pPr>
-      <w:r>
-        <w:t>Negativní test – pokud není formulář validní nebo jsou špatně vyplněná data, kontrola, že formulář se znovu vykreslí s chybovým hlášením.</w:t>
-      </w:r>
-    </w:p>
-    <w:p>
-      <w:pPr>
-        <w:ind w:left="720" w:firstLine="696"/>
-      </w:pPr>
-      <w:r>
-        <w:rPr>
-          <w:b/>
-          <w:bCs/>
-        </w:rPr>
-        <w:t>Hotovo 15.3.</w:t>
-      </w:r>
-    </w:p>
-    <w:p>
-      <w:pPr>
-        <w:rPr>
-          <w:b/>
-          <w:bCs/>
-        </w:rPr>
-      </w:pPr>
-      <w:proofErr w:type="spellStart"/>
-      <w:r>
-        <w:rPr>
-          <w:b/>
-          <w:bCs/>
-        </w:rPr>
-        <w:t>UserDeleteView</w:t>
-      </w:r>
-      <w:proofErr w:type="spellEnd"/>
-    </w:p>
-    <w:p>
-      <w:pPr>
-        <w:ind w:left="720"/>
-      </w:pPr>
-      <w:r>
-        <w:rPr>
-          <w:b/>
-          <w:bCs/>
-        </w:rPr>
-        <w:t>Testovací případy:</w:t>
-      </w:r>
-      <w:r>
-        <w:t xml:space="preserve"> </w:t>
-      </w:r>
-    </w:p>
-    <w:p>
-      <w:pPr>
-        <w:ind w:left="1440"/>
-      </w:pPr>
-      <w:r>
-        <w:t>Testování přístupu na stránku potvrzení smazání.</w:t>
-      </w:r>
-    </w:p>
-    <w:p>
-      <w:pPr>
-        <w:ind w:left="720" w:firstLine="696"/>
-      </w:pPr>
-      <w:r>
-        <w:rPr>
-          <w:b/>
-          <w:bCs/>
-        </w:rPr>
-        <w:t>Hotovo 15.3.</w:t>
-      </w:r>
-    </w:p>
-    <w:p>
-      <w:pPr>
-        <w:ind w:left="1440"/>
-      </w:pPr>
-      <w:r>
-        <w:t>Testování samotného smazání a následné kontrola, že objekt je odstraněn.</w:t>
-      </w:r>
-    </w:p>
-    <w:p>
-      <w:pPr>
-        <w:ind w:left="720" w:firstLine="696"/>
-      </w:pPr>
-      <w:r>
-        <w:rPr>
-          <w:b/>
-          <w:bCs/>
-        </w:rPr>
-        <w:t>Hotovo 15.3.</w:t>
-      </w:r>
-    </w:p>
-    <w:p>
-      <w:pPr>
-        <w:rPr>
-          <w:b/>
-          <w:bCs/>
-        </w:rPr>
-      </w:pPr>
-      <w:proofErr w:type="spellStart"/>
-      <w:r>
-        <w:rPr>
-          <w:b/>
-          <w:bCs/>
-        </w:rPr>
-        <w:t>SignUpView</w:t>
-      </w:r>
-      <w:proofErr w:type="spellEnd"/>
-    </w:p>
-    <w:p>
-      <w:pPr>
-        <w:ind w:left="720"/>
-      </w:pPr>
-      <w:r>
-        <w:rPr>
-          <w:b/>
-          <w:bCs/>
-        </w:rPr>
-        <w:t>Testovací případy:</w:t>
-      </w:r>
-      <w:r>
-        <w:t xml:space="preserve"> </w:t>
-      </w:r>
-    </w:p>
-    <w:p>
-      <w:pPr>
-        <w:ind w:left="1440"/>
-      </w:pPr>
-      <w:r>
-        <w:t>Ověření základní funkčnosti formuláře pro registraci.</w:t>
-      </w:r>
-    </w:p>
-    <w:p>
-      <w:pPr>
-        <w:ind w:left="720" w:firstLine="696"/>
-      </w:pPr>
-      <w:r>
-        <w:rPr>
-          <w:b/>
-          <w:bCs/>
-        </w:rPr>
-        <w:t>Hotovo 15.3.</w:t>
-      </w:r>
-    </w:p>
-    <w:p>
-      <w:pPr>
-        <w:ind w:left="1440"/>
-      </w:pPr>
-      <w:r>
-        <w:t>Kontrola duplicitního e-mailu a zobrazení příslušné chybové zprávy v odpovědi.</w:t>
-      </w:r>
-    </w:p>
-    <w:p>
-      <w:pPr>
-        <w:ind w:left="720" w:firstLine="696"/>
-      </w:pPr>
-      <w:r>
-        <w:rPr>
-          <w:b/>
-          <w:bCs/>
-        </w:rPr>
-        <w:t>Hotovo 15.3.</w:t>
-      </w:r>
-    </w:p>
-    <w:p>
-      <w:pPr>
-        <w:rPr>
-          <w:b/>
-          <w:bCs/>
-        </w:rPr>
-      </w:pPr>
-      <w:proofErr w:type="spellStart"/>
-      <w:r>
-        <w:rPr>
-          <w:b/>
-          <w:bCs/>
-        </w:rPr>
-        <w:t>CustomLoginView</w:t>
-      </w:r>
-      <w:proofErr w:type="spellEnd"/>
-    </w:p>
-    <w:p>
-      <w:pPr>
-        <w:ind w:left="720"/>
-      </w:pPr>
-      <w:r>
-        <w:rPr>
-          <w:b/>
-          <w:bCs/>
-        </w:rPr>
-        <w:t>Testovací případy:</w:t>
-      </w:r>
-      <w:r>
-        <w:t xml:space="preserve"> </w:t>
-      </w:r>
-    </w:p>
-    <w:p>
-      <w:pPr>
-        <w:ind w:left="1440"/>
-      </w:pPr>
-      <w:r>
-        <w:t>Kontrola, že při nesprávném heslu nebo jménu se neprovede přihlášení a uživatel je informován o problému.</w:t>
-      </w:r>
-    </w:p>
-    <w:p>
-      <w:pPr>
-        <w:ind w:left="720" w:firstLine="696"/>
-      </w:pPr>
-      <w:r>
-        <w:rPr>
-          <w:b/>
-          <w:bCs/>
-        </w:rPr>
-        <w:lastRenderedPageBreak/>
         <w:t>Hotovo 15.3.</w:t>
       </w:r>
     </w:p>
@@ -1132,6 +1192,7 @@
       </w:pPr>
       <w:proofErr w:type="spellStart"/>
       <w:r>
+        <w:lastRenderedPageBreak/>
         <w:t>Attendance</w:t>
       </w:r>
       <w:proofErr w:type="spellEnd"/>
@@ -1243,180 +1304,572 @@
         <w:ind w:left="1440"/>
       </w:pPr>
       <w:r>
+        <w:t>Kontrol</w:t>
+      </w:r>
+      <w:r>
+        <w:t>a</w:t>
+      </w:r>
+      <w:r>
+        <w:t xml:space="preserve"> použití správného šablonového souboru.</w:t>
+      </w:r>
+    </w:p>
+    <w:p>
+      <w:pPr>
+        <w:ind w:left="1440"/>
+      </w:pPr>
+      <w:r>
+        <w:t>Z</w:t>
+      </w:r>
+      <w:r>
+        <w:t>jistit</w:t>
+      </w:r>
+      <w:r>
+        <w:t>, že kontext obsahuje očekávaná data</w:t>
+      </w:r>
+    </w:p>
+    <w:p>
+      <w:r>
+        <w:rPr>
+          <w:b/>
+          <w:bCs/>
+        </w:rPr>
+        <w:t>T</w:t>
+      </w:r>
+      <w:r>
+        <w:rPr>
+          <w:b/>
+          <w:bCs/>
+        </w:rPr>
+        <w:t>est</w:t>
+      </w:r>
+      <w:r>
+        <w:rPr>
+          <w:b/>
+          <w:bCs/>
+        </w:rPr>
+        <w:t xml:space="preserve"> </w:t>
+      </w:r>
+      <w:proofErr w:type="spellStart"/>
+      <w:r>
+        <w:rPr>
+          <w:b/>
+          <w:bCs/>
+        </w:rPr>
+        <w:t>main_panel_view</w:t>
+      </w:r>
+      <w:proofErr w:type="spellEnd"/>
+    </w:p>
+    <w:p>
+      <w:pPr>
+        <w:ind w:left="1440"/>
+      </w:pPr>
+      <w:r>
+        <w:t>Kontrol</w:t>
+      </w:r>
+      <w:r>
+        <w:t>ovat</w:t>
+      </w:r>
+      <w:r>
+        <w:t xml:space="preserve"> dostupnost hlavní panelové stránky</w:t>
+      </w:r>
+    </w:p>
+    <w:p>
+      <w:pPr>
+        <w:ind w:left="1440"/>
+      </w:pPr>
+      <w:r>
+        <w:t>Ověř</w:t>
+      </w:r>
+      <w:r>
+        <w:t xml:space="preserve">it </w:t>
+      </w:r>
+      <w:r>
+        <w:t>správné použití šablony a přítomnost</w:t>
+      </w:r>
+      <w:r>
+        <w:t xml:space="preserve"> správných </w:t>
+      </w:r>
+      <w:r>
+        <w:t>dat v kontextu.</w:t>
+      </w:r>
+    </w:p>
+    <w:p>
+      <w:r>
+        <w:rPr>
+          <w:b/>
+          <w:bCs/>
+        </w:rPr>
+        <w:t>T</w:t>
+      </w:r>
+      <w:r>
+        <w:rPr>
+          <w:b/>
+          <w:bCs/>
+        </w:rPr>
+        <w:t>est</w:t>
+      </w:r>
+      <w:r>
+        <w:rPr>
+          <w:b/>
+          <w:bCs/>
+        </w:rPr>
+        <w:t xml:space="preserve"> </w:t>
+      </w:r>
+      <w:proofErr w:type="spellStart"/>
+      <w:r>
+        <w:rPr>
+          <w:b/>
+          <w:bCs/>
+        </w:rPr>
+        <w:t>create_employee_get</w:t>
+      </w:r>
+      <w:proofErr w:type="spellEnd"/>
+    </w:p>
+    <w:p>
+      <w:pPr>
+        <w:ind w:left="1440"/>
+      </w:pPr>
+      <w:r>
+        <w:t>Otestovat</w:t>
+      </w:r>
+      <w:r>
+        <w:t xml:space="preserve"> GET požadavek na stránku pro vytvoření zaměstnance.</w:t>
+      </w:r>
+    </w:p>
+    <w:p>
+      <w:pPr>
+        <w:ind w:left="1440"/>
+      </w:pPr>
+      <w:r>
+        <w:t>Ověř</w:t>
+      </w:r>
+      <w:r>
+        <w:t>it</w:t>
+      </w:r>
+      <w:r>
+        <w:t>, že je zobrazen formulář a načt</w:t>
+      </w:r>
+      <w:r>
+        <w:t>ení</w:t>
+      </w:r>
+      <w:r>
+        <w:t xml:space="preserve"> se správn</w:t>
+      </w:r>
+      <w:r>
+        <w:t>é</w:t>
+      </w:r>
+      <w:r>
+        <w:t xml:space="preserve"> šablona.</w:t>
+      </w:r>
+    </w:p>
+    <w:p>
+      <w:r>
+        <w:rPr>
+          <w:b/>
+          <w:bCs/>
+        </w:rPr>
+        <w:t>T</w:t>
+      </w:r>
+      <w:r>
+        <w:rPr>
+          <w:b/>
+          <w:bCs/>
+        </w:rPr>
+        <w:t>est</w:t>
+      </w:r>
+      <w:r>
+        <w:rPr>
+          <w:b/>
+          <w:bCs/>
+        </w:rPr>
+        <w:t xml:space="preserve"> </w:t>
+      </w:r>
+      <w:proofErr w:type="spellStart"/>
+      <w:r>
+        <w:rPr>
+          <w:b/>
+          <w:bCs/>
+        </w:rPr>
+        <w:t>create_employee_post_valid</w:t>
+      </w:r>
+      <w:proofErr w:type="spellEnd"/>
+    </w:p>
+    <w:p>
+      <w:pPr>
+        <w:ind w:left="1440"/>
+      </w:pPr>
+      <w:r>
+        <w:t>Kontrol</w:t>
+      </w:r>
+      <w:r>
+        <w:t>a</w:t>
+      </w:r>
+      <w:r>
+        <w:t xml:space="preserve"> </w:t>
+      </w:r>
+      <w:r>
+        <w:t>odchozí POST požadavek s validními daty.</w:t>
+      </w:r>
+    </w:p>
+    <w:p>
+      <w:pPr>
+        <w:ind w:left="1440"/>
+      </w:pPr>
+      <w:r>
+        <w:t>Potvr</w:t>
+      </w:r>
+      <w:r>
+        <w:t>zení</w:t>
+      </w:r>
+      <w:r>
+        <w:t>, že po odeslání validních dat dojde k přesměrování a že se v databázi vytvoří nový záznam zaměstnance.</w:t>
+      </w:r>
+    </w:p>
+    <w:p>
+      <w:r>
+        <w:rPr>
+          <w:b/>
+          <w:bCs/>
+        </w:rPr>
+        <w:t>T</w:t>
+      </w:r>
+      <w:r>
+        <w:rPr>
+          <w:b/>
+          <w:bCs/>
+        </w:rPr>
+        <w:t>est</w:t>
+      </w:r>
+      <w:r>
+        <w:rPr>
+          <w:b/>
+          <w:bCs/>
+        </w:rPr>
+        <w:t xml:space="preserve"> </w:t>
+      </w:r>
+      <w:proofErr w:type="spellStart"/>
+      <w:r>
+        <w:rPr>
+          <w:b/>
+          <w:bCs/>
+        </w:rPr>
+        <w:t>create_employee_post_invalid</w:t>
+      </w:r>
+      <w:proofErr w:type="spellEnd"/>
+    </w:p>
+    <w:p>
+      <w:pPr>
+        <w:ind w:left="1440"/>
+      </w:pPr>
+      <w:r>
+        <w:t>Ověř</w:t>
+      </w:r>
+      <w:r>
+        <w:t>ení</w:t>
+      </w:r>
+      <w:r>
+        <w:t>, že při odeslání nevalidních dat (chybějící povinné pole</w:t>
+      </w:r>
+      <w:r>
+        <w:t xml:space="preserve">, </w:t>
+      </w:r>
+      <w:r>
+        <w:t>nesprávný formát) se formulář znovu zobrazí se správnými chybovými hláškami.</w:t>
+      </w:r>
+    </w:p>
+    <w:p>
+      <w:pPr>
+        <w:ind w:left="1440"/>
+      </w:pPr>
+      <w:r>
+        <w:t>Zůstává na stránce</w:t>
+      </w:r>
+    </w:p>
+    <w:p>
+      <w:r>
+        <w:rPr>
+          <w:b/>
+          <w:bCs/>
+        </w:rPr>
+        <w:t>T</w:t>
+      </w:r>
+      <w:r>
+        <w:rPr>
+          <w:b/>
+          <w:bCs/>
+        </w:rPr>
+        <w:t>est</w:t>
+      </w:r>
+      <w:r>
+        <w:rPr>
+          <w:b/>
+          <w:bCs/>
+        </w:rPr>
+        <w:t xml:space="preserve"> </w:t>
+      </w:r>
+      <w:proofErr w:type="spellStart"/>
+      <w:r>
+        <w:rPr>
+          <w:b/>
+          <w:bCs/>
+        </w:rPr>
+        <w:t>save_vector_to_db_post</w:t>
+      </w:r>
+      <w:proofErr w:type="spellEnd"/>
+    </w:p>
+    <w:p>
+      <w:pPr>
+        <w:ind w:left="1440"/>
+      </w:pPr>
+      <w:r>
+        <w:t>Simul</w:t>
+      </w:r>
+      <w:r>
+        <w:t xml:space="preserve">ovat </w:t>
+      </w:r>
+      <w:r>
+        <w:t xml:space="preserve">POST požadavek na </w:t>
+      </w:r>
+      <w:proofErr w:type="spellStart"/>
+      <w:r>
+        <w:t>view</w:t>
+      </w:r>
+      <w:proofErr w:type="spellEnd"/>
+      <w:r>
+        <w:t xml:space="preserve"> pro uložení vektoru do databáze</w:t>
+      </w:r>
+    </w:p>
+    <w:p>
+      <w:pPr>
+        <w:ind w:left="1440"/>
+      </w:pPr>
+      <w:r>
+        <w:t xml:space="preserve">Test </w:t>
+      </w:r>
+      <w:proofErr w:type="spellStart"/>
+      <w:r>
+        <w:t>view</w:t>
+      </w:r>
+      <w:proofErr w:type="spellEnd"/>
+      <w:r>
+        <w:t xml:space="preserve"> </w:t>
+      </w:r>
+      <w:r>
+        <w:t xml:space="preserve">návrat. </w:t>
+      </w:r>
+      <w:r>
+        <w:t>status a případně provede další kontroly dle implementované logiky.</w:t>
+      </w:r>
+    </w:p>
+    <w:p>
+      <w:pPr>
+        <w:ind w:left="1440"/>
+      </w:pPr>
+    </w:p>
+    <w:p>
+      <w:pPr>
+        <w:pStyle w:val="Nadpis1"/>
+      </w:pPr>
+      <w:proofErr w:type="spellStart"/>
+      <w:r>
         <w:lastRenderedPageBreak/>
-        <w:t>Kontrol</w:t>
-      </w:r>
-      <w:r>
-        <w:t>a</w:t>
-      </w:r>
-      <w:r>
-        <w:t xml:space="preserve"> použití správného šablonového souboru.</w:t>
-      </w:r>
-    </w:p>
-    <w:p>
-      <w:pPr>
-        <w:ind w:left="1440"/>
-      </w:pPr>
-      <w:r>
-        <w:t>Z</w:t>
-      </w:r>
-      <w:r>
-        <w:t>jistit</w:t>
-      </w:r>
-      <w:r>
-        <w:t>, že kontext obsahuje očekávaná data</w:t>
-      </w:r>
-    </w:p>
-    <w:p>
-      <w:r>
-        <w:rPr>
-          <w:b/>
-          <w:bCs/>
-        </w:rPr>
-        <w:t>T</w:t>
-      </w:r>
-      <w:r>
-        <w:rPr>
-          <w:b/>
-          <w:bCs/>
-        </w:rPr>
-        <w:t>est</w:t>
-      </w:r>
-      <w:r>
-        <w:rPr>
-          <w:b/>
-          <w:bCs/>
-        </w:rPr>
+        <w:t>FaceVector</w:t>
+      </w:r>
+      <w:proofErr w:type="spellEnd"/>
+      <w:r>
+        <w:t xml:space="preserve"> testy</w:t>
+      </w:r>
+    </w:p>
+    <w:p/>
+    <w:p>
+      <w:pPr>
+        <w:rPr>
+          <w:b/>
+          <w:bCs/>
+        </w:rPr>
+      </w:pPr>
+      <w:r>
+        <w:rPr>
+          <w:b/>
+          <w:bCs/>
+        </w:rPr>
+        <w:t xml:space="preserve">Test vytvoření instance </w:t>
+      </w:r>
+      <w:proofErr w:type="spellStart"/>
+      <w:r>
+        <w:rPr>
+          <w:b/>
+          <w:bCs/>
+        </w:rPr>
+        <w:t>FaceVector</w:t>
+      </w:r>
+      <w:proofErr w:type="spellEnd"/>
+      <w:r>
+        <w:rPr>
+          <w:b/>
+          <w:bCs/>
+        </w:rPr>
+        <w:t>:</w:t>
+      </w:r>
+    </w:p>
+    <w:p>
+      <w:r>
+        <w:rPr>
+          <w:b/>
+          <w:bCs/>
+        </w:rPr>
+        <w:tab/>
+      </w:r>
+      <w:proofErr w:type="spellStart"/>
+      <w:r>
+        <w:t>Vytvoreni</w:t>
+      </w:r>
+      <w:proofErr w:type="spellEnd"/>
+      <w:r>
+        <w:t xml:space="preserve"> instance ti m získat </w:t>
+      </w:r>
+      <w:proofErr w:type="spellStart"/>
+      <w:r>
+        <w:t>pristup</w:t>
+      </w:r>
+      <w:proofErr w:type="spellEnd"/>
+      <w:r>
+        <w:t xml:space="preserve"> k </w:t>
+      </w:r>
+      <w:proofErr w:type="spellStart"/>
+      <w:r>
+        <w:t>metodam</w:t>
+      </w:r>
+      <w:proofErr w:type="spellEnd"/>
+      <w:r>
+        <w:t xml:space="preserve"> a </w:t>
+      </w:r>
+      <w:proofErr w:type="spellStart"/>
+      <w:r>
+        <w:t>funkcim</w:t>
+      </w:r>
+      <w:proofErr w:type="spellEnd"/>
+    </w:p>
+    <w:p>
+      <w:pPr>
+        <w:rPr>
+          <w:b/>
+          <w:bCs/>
+        </w:rPr>
+      </w:pPr>
+      <w:r>
+        <w:rPr>
+          <w:b/>
+          <w:bCs/>
+        </w:rPr>
+        <w:t xml:space="preserve"> Test existence objektu </w:t>
+      </w:r>
+      <w:proofErr w:type="spellStart"/>
+      <w:r>
+        <w:rPr>
+          <w:b/>
+          <w:bCs/>
+        </w:rPr>
+        <w:t>FaceVector</w:t>
+      </w:r>
+      <w:proofErr w:type="spellEnd"/>
+      <w:r>
+        <w:rPr>
+          <w:b/>
+          <w:bCs/>
+        </w:rPr>
+        <w:t xml:space="preserve"> v</w:t>
+      </w:r>
+      <w:r>
+        <w:rPr>
+          <w:b/>
+          <w:bCs/>
+        </w:rPr>
+        <w:t> </w:t>
+      </w:r>
+      <w:r>
+        <w:rPr>
+          <w:b/>
+          <w:bCs/>
+        </w:rPr>
+        <w:t>databázi</w:t>
+      </w:r>
+    </w:p>
+    <w:p>
+      <w:r>
+        <w:rPr>
+          <w:b/>
+          <w:bCs/>
+        </w:rPr>
+        <w:tab/>
+      </w:r>
+      <w:r>
+        <w:t xml:space="preserve">Zjistit </w:t>
+      </w:r>
+      <w:proofErr w:type="spellStart"/>
+      <w:r>
+        <w:t>vytovreni</w:t>
+      </w:r>
+      <w:proofErr w:type="spellEnd"/>
+      <w:r>
         <w:t xml:space="preserve"> </w:t>
       </w:r>
       <w:proofErr w:type="spellStart"/>
       <w:r>
-        <w:rPr>
-          <w:b/>
-          <w:bCs/>
-        </w:rPr>
-        <w:t>main_panel_view</w:t>
-      </w:r>
-      <w:proofErr w:type="spellEnd"/>
-    </w:p>
-    <w:p>
-      <w:pPr>
-        <w:ind w:left="1440"/>
-      </w:pPr>
-      <w:r>
-        <w:t>Kontrol</w:t>
-      </w:r>
-      <w:r>
-        <w:t>ovat</w:t>
-      </w:r>
-      <w:r>
-        <w:t xml:space="preserve"> dostupnost hlavní panelové stránky</w:t>
-      </w:r>
-    </w:p>
-    <w:p>
-      <w:pPr>
-        <w:ind w:left="1440"/>
-      </w:pPr>
-      <w:r>
-        <w:t>Ověř</w:t>
-      </w:r>
-      <w:r>
-        <w:t xml:space="preserve">it </w:t>
-      </w:r>
-      <w:r>
-        <w:t>správné použití šablony a přítomnost</w:t>
-      </w:r>
-      <w:r>
-        <w:t xml:space="preserve"> správných </w:t>
-      </w:r>
-      <w:r>
-        <w:t>dat v kontextu.</w:t>
-      </w:r>
-    </w:p>
-    <w:p>
-      <w:r>
-        <w:rPr>
-          <w:b/>
-          <w:bCs/>
-        </w:rPr>
-        <w:t>T</w:t>
-      </w:r>
-      <w:r>
-        <w:rPr>
-          <w:b/>
-          <w:bCs/>
-        </w:rPr>
-        <w:t>est</w:t>
-      </w:r>
-      <w:r>
-        <w:rPr>
-          <w:b/>
-          <w:bCs/>
-        </w:rPr>
+        <w:t>objectu</w:t>
+      </w:r>
+      <w:proofErr w:type="spellEnd"/>
+      <w:r>
+        <w:t xml:space="preserve"> a zdali </w:t>
+      </w:r>
+      <w:proofErr w:type="spellStart"/>
+      <w:r>
+        <w:t>ma</w:t>
+      </w:r>
+      <w:proofErr w:type="spellEnd"/>
+      <w:r>
+        <w:t xml:space="preserve"> v </w:t>
+      </w:r>
+      <w:proofErr w:type="gramStart"/>
+      <w:r>
+        <w:t>sobe</w:t>
+      </w:r>
+      <w:proofErr w:type="gramEnd"/>
+      <w:r>
         <w:t xml:space="preserve"> </w:t>
       </w:r>
       <w:proofErr w:type="spellStart"/>
       <w:r>
-        <w:rPr>
-          <w:b/>
-          <w:bCs/>
-        </w:rPr>
-        <w:t>create_employee_get</w:t>
-      </w:r>
-      <w:proofErr w:type="spellEnd"/>
-    </w:p>
-    <w:p>
-      <w:pPr>
-        <w:ind w:left="1440"/>
-      </w:pPr>
-      <w:r>
-        <w:t>Otestovat</w:t>
-      </w:r>
-      <w:r>
-        <w:t xml:space="preserve"> GET požadavek na stránku pro vytvoření zaměstnance.</w:t>
-      </w:r>
-    </w:p>
-    <w:p>
-      <w:pPr>
-        <w:ind w:left="1440"/>
-      </w:pPr>
-      <w:r>
-        <w:t>Ověř</w:t>
-      </w:r>
-      <w:r>
-        <w:t>it</w:t>
-      </w:r>
-      <w:r>
-        <w:t>, že je zobrazen formulář a načt</w:t>
-      </w:r>
-      <w:r>
-        <w:t>ení</w:t>
-      </w:r>
-      <w:r>
-        <w:t xml:space="preserve"> se správn</w:t>
-      </w:r>
-      <w:r>
-        <w:t>é</w:t>
-      </w:r>
-      <w:r>
-        <w:t xml:space="preserve"> šablona.</w:t>
-      </w:r>
-    </w:p>
-    <w:p>
-      <w:r>
-        <w:rPr>
-          <w:b/>
-          <w:bCs/>
-        </w:rPr>
-        <w:t>T</w:t>
-      </w:r>
-      <w:r>
-        <w:rPr>
-          <w:b/>
-          <w:bCs/>
-        </w:rPr>
-        <w:t>est</w:t>
-      </w:r>
+        <w:t>nejakou</w:t>
+      </w:r>
+      <w:proofErr w:type="spellEnd"/>
+      <w:r>
+        <w:t xml:space="preserve"> hodnotu</w:t>
+      </w:r>
+    </w:p>
+    <w:p>
+      <w:pPr>
+        <w:rPr>
+          <w:b/>
+          <w:bCs/>
+        </w:rPr>
+      </w:pPr>
+      <w:r>
+        <w:rPr>
+          <w:b/>
+          <w:bCs/>
+        </w:rPr>
+        <w:t xml:space="preserve"> Test typové hodnoty atributů </w:t>
+      </w:r>
+      <w:proofErr w:type="spellStart"/>
+      <w:r>
+        <w:rPr>
+          <w:b/>
+          <w:bCs/>
+        </w:rPr>
+        <w:t>FaceVector</w:t>
+      </w:r>
+      <w:proofErr w:type="spellEnd"/>
       <w:r>
         <w:rPr>
           <w:b/>
@@ -1424,544 +1877,380 @@
         </w:rPr>
         <w:t xml:space="preserve"> </w:t>
       </w:r>
-      <w:proofErr w:type="spellStart"/>
-      <w:r>
-        <w:rPr>
-          <w:b/>
-          <w:bCs/>
-        </w:rPr>
-        <w:t>create_employee_post_valid</w:t>
-      </w:r>
-      <w:proofErr w:type="spellEnd"/>
-    </w:p>
-    <w:p>
-      <w:pPr>
-        <w:ind w:left="1440"/>
-      </w:pPr>
-      <w:r>
-        <w:t>Kontrol</w:t>
-      </w:r>
-      <w:r>
-        <w:t>a</w:t>
-      </w:r>
+    </w:p>
+    <w:p>
+      <w:r>
+        <w:rPr>
+          <w:b/>
+          <w:bCs/>
+        </w:rPr>
+        <w:tab/>
+      </w:r>
+      <w:proofErr w:type="gramStart"/>
+      <w:r>
+        <w:t>Test</w:t>
+      </w:r>
+      <w:proofErr w:type="gramEnd"/>
+      <w:r>
+        <w:t xml:space="preserve"> jestli </w:t>
+      </w:r>
+      <w:proofErr w:type="spellStart"/>
+      <w:r>
+        <w:t>datovy</w:t>
+      </w:r>
+      <w:proofErr w:type="spellEnd"/>
+      <w:r>
+        <w:t xml:space="preserve"> typ </w:t>
+      </w:r>
+      <w:proofErr w:type="spellStart"/>
+      <w:r>
+        <w:t>odpovida</w:t>
+      </w:r>
+      <w:proofErr w:type="spellEnd"/>
+    </w:p>
+    <w:p>
+      <w:pPr>
+        <w:rPr>
+          <w:b/>
+          <w:bCs/>
+        </w:rPr>
+      </w:pPr>
+      <w:r>
+        <w:rPr>
+          <w:b/>
+          <w:bCs/>
+        </w:rPr>
+        <w:t>Test metod šifrování a dešifrování vektorových dat</w:t>
+      </w:r>
+    </w:p>
+    <w:p>
+      <w:r>
+        <w:rPr>
+          <w:b/>
+          <w:bCs/>
+        </w:rPr>
+        <w:tab/>
+      </w:r>
+      <w:r>
+        <w:t xml:space="preserve">Kontrola stavu před a po </w:t>
+      </w:r>
+      <w:proofErr w:type="spellStart"/>
+      <w:r>
+        <w:t>sifrovani</w:t>
+      </w:r>
+      <w:proofErr w:type="spellEnd"/>
+      <w:r>
+        <w:t xml:space="preserve"> a zdali </w:t>
+      </w:r>
+      <w:proofErr w:type="spellStart"/>
+      <w:r>
+        <w:t>porovnani</w:t>
+      </w:r>
+      <w:proofErr w:type="spellEnd"/>
+      <w:r>
+        <w:t xml:space="preserve"> je shodne</w:t>
+      </w:r>
+    </w:p>
+    <w:p>
+      <w:pPr>
+        <w:rPr>
+          <w:b/>
+          <w:bCs/>
+        </w:rPr>
+      </w:pPr>
+      <w:r>
+        <w:rPr>
+          <w:b/>
+          <w:bCs/>
+        </w:rPr>
+        <w:t xml:space="preserve"> Test finálního tvaru instance </w:t>
+      </w:r>
+      <w:proofErr w:type="spellStart"/>
+      <w:r>
+        <w:rPr>
+          <w:b/>
+          <w:bCs/>
+        </w:rPr>
+        <w:t>FaceVector</w:t>
+      </w:r>
+      <w:proofErr w:type="spellEnd"/>
+      <w:r>
+        <w:rPr>
+          <w:b/>
+          <w:bCs/>
+        </w:rPr>
+        <w:t xml:space="preserve"> po všech operacích</w:t>
+      </w:r>
+    </w:p>
+    <w:p>
+      <w:pPr>
+        <w:ind w:left="708"/>
+      </w:pPr>
+      <w:r>
+        <w:t xml:space="preserve">Test stavu </w:t>
+      </w:r>
+      <w:proofErr w:type="spellStart"/>
+      <w:r>
+        <w:t>databaze</w:t>
+      </w:r>
+      <w:proofErr w:type="spellEnd"/>
+      <w:r>
+        <w:t>, zejména hodnot v </w:t>
+      </w:r>
+      <w:proofErr w:type="gramStart"/>
+      <w:r>
+        <w:t>tabulkách</w:t>
+      </w:r>
+      <w:proofErr w:type="gramEnd"/>
+      <w:r>
+        <w:t xml:space="preserve"> zdali </w:t>
+      </w:r>
+      <w:proofErr w:type="spellStart"/>
+      <w:r>
+        <w:t>odpovidaji</w:t>
+      </w:r>
+      <w:proofErr w:type="spellEnd"/>
       <w:r>
         <w:t xml:space="preserve"> </w:t>
       </w:r>
-      <w:r>
-        <w:t>odchozí POST požadavek s validními daty.</w:t>
-      </w:r>
-    </w:p>
-    <w:p>
-      <w:pPr>
-        <w:ind w:left="1440"/>
-      </w:pPr>
-      <w:r>
-        <w:t>Potvr</w:t>
-      </w:r>
-      <w:r>
-        <w:t>zení</w:t>
-      </w:r>
-      <w:r>
-        <w:t>, že po odeslání validních dat dojde k přesměrování a že se v databázi vytvoří nový záznam zaměstnance.</w:t>
-      </w:r>
-    </w:p>
-    <w:p>
-      <w:r>
-        <w:rPr>
-          <w:b/>
-          <w:bCs/>
-        </w:rPr>
-        <w:t>T</w:t>
-      </w:r>
-      <w:r>
-        <w:rPr>
-          <w:b/>
-          <w:bCs/>
-        </w:rPr>
-        <w:t>est</w:t>
-      </w:r>
-      <w:r>
-        <w:rPr>
-          <w:b/>
-          <w:bCs/>
-        </w:rPr>
+      <w:proofErr w:type="spellStart"/>
+      <w:r>
+        <w:t>ocekavanym</w:t>
+      </w:r>
+      <w:proofErr w:type="spellEnd"/>
+      <w:r>
         <w:t xml:space="preserve"> </w:t>
       </w:r>
       <w:proofErr w:type="spellStart"/>
       <w:r>
-        <w:rPr>
-          <w:b/>
-          <w:bCs/>
-        </w:rPr>
-        <w:t>create_employee_post_invalid</w:t>
-      </w:r>
-      <w:proofErr w:type="spellEnd"/>
-    </w:p>
-    <w:p>
-      <w:pPr>
-        <w:ind w:left="1440"/>
-      </w:pPr>
-      <w:r>
-        <w:t>Ověř</w:t>
-      </w:r>
-      <w:r>
-        <w:t>ení</w:t>
-      </w:r>
-      <w:r>
-        <w:t>, že při odeslání nevalidních dat (chybějící povinné pole</w:t>
-      </w:r>
-      <w:r>
-        <w:t xml:space="preserve">, </w:t>
-      </w:r>
-      <w:r>
-        <w:t>nesprávný formát) se formulář znovu zobrazí se správnými chybovými hláškami.</w:t>
-      </w:r>
-    </w:p>
-    <w:p>
-      <w:pPr>
-        <w:ind w:left="1440"/>
-      </w:pPr>
-      <w:r>
-        <w:t>Zůstává na stránce</w:t>
-      </w:r>
-    </w:p>
-    <w:p>
-      <w:r>
-        <w:rPr>
-          <w:b/>
-          <w:bCs/>
-        </w:rPr>
-        <w:t>T</w:t>
-      </w:r>
-      <w:r>
-        <w:rPr>
-          <w:b/>
-          <w:bCs/>
-        </w:rPr>
-        <w:t>est</w:t>
-      </w:r>
-      <w:r>
-        <w:rPr>
-          <w:b/>
-          <w:bCs/>
-        </w:rPr>
-        <w:t xml:space="preserve"> </w:t>
-      </w:r>
-      <w:proofErr w:type="spellStart"/>
-      <w:r>
-        <w:rPr>
-          <w:b/>
-          <w:bCs/>
-        </w:rPr>
-        <w:t>save_vector_to_db_post</w:t>
-      </w:r>
-      <w:proofErr w:type="spellEnd"/>
-    </w:p>
-    <w:p>
-      <w:pPr>
-        <w:ind w:left="1440"/>
-      </w:pPr>
-      <w:r>
-        <w:t>Simul</w:t>
-      </w:r>
-      <w:r>
-        <w:t xml:space="preserve">ovat </w:t>
-      </w:r>
-      <w:r>
-        <w:t xml:space="preserve">POST požadavek na </w:t>
-      </w:r>
-      <w:proofErr w:type="spellStart"/>
-      <w:r>
-        <w:t>view</w:t>
-      </w:r>
-      <w:proofErr w:type="spellEnd"/>
-      <w:r>
-        <w:t xml:space="preserve"> pro uložení vektoru do databáze</w:t>
-      </w:r>
-    </w:p>
-    <w:p>
-      <w:pPr>
-        <w:ind w:left="1440"/>
+        <w:t>hodnotam</w:t>
+      </w:r>
+      <w:proofErr w:type="spellEnd"/>
+    </w:p>
+    <w:p>
+      <w:pPr>
+        <w:pStyle w:val="Nadpis2"/>
       </w:pPr>
       <w:r>
         <w:t xml:space="preserve">Test </w:t>
       </w:r>
       <w:proofErr w:type="spellStart"/>
       <w:r>
-        <w:t>view</w:t>
-      </w:r>
-      <w:proofErr w:type="spellEnd"/>
-      <w:r>
-        <w:t xml:space="preserve"> </w:t>
-      </w:r>
-      <w:r>
-        <w:t xml:space="preserve">návrat. </w:t>
-      </w:r>
-      <w:r>
-        <w:t>status a případně provede další kontroly dle implementované logiky.</w:t>
-      </w:r>
-    </w:p>
-    <w:p>
-      <w:pPr>
-        <w:pStyle w:val="Nadpis1"/>
-      </w:pPr>
-      <w:proofErr w:type="spellStart"/>
-      <w:r>
-        <w:t>FaceVector</w:t>
-      </w:r>
-      <w:proofErr w:type="spellEnd"/>
-      <w:r>
-        <w:t xml:space="preserve"> testy</w:t>
+        <w:t>Employee</w:t>
+      </w:r>
+      <w:proofErr w:type="spellEnd"/>
+      <w:r>
+        <w:t xml:space="preserve"> formulář:</w:t>
+      </w:r>
+    </w:p>
+    <w:p>
+      <w:r>
+        <w:t xml:space="preserve">Test </w:t>
+      </w:r>
+      <w:proofErr w:type="spellStart"/>
+      <w:r>
+        <w:t>valid_form</w:t>
+      </w:r>
+      <w:proofErr w:type="spellEnd"/>
+      <w:r>
+        <w:t>:</w:t>
+      </w:r>
+    </w:p>
+    <w:p>
+      <w:r>
+        <w:tab/>
+      </w:r>
+      <w:r>
+        <w:tab/>
+      </w:r>
+      <w:r>
+        <w:t>Formulář s platnými daty by měl projít validací.</w:t>
+      </w:r>
+    </w:p>
+    <w:p>
+      <w:r>
+        <w:rPr>
+          <w:b/>
+          <w:bCs/>
+        </w:rPr>
+        <w:t>Hotovo 16.3.</w:t>
+      </w:r>
+    </w:p>
+    <w:p>
+      <w:r>
+        <w:t xml:space="preserve">Test </w:t>
+      </w:r>
+      <w:proofErr w:type="spellStart"/>
+      <w:r>
+        <w:t>required_field_name</w:t>
+      </w:r>
+      <w:proofErr w:type="spellEnd"/>
+      <w:r>
+        <w:t xml:space="preserve"> a </w:t>
+      </w:r>
+      <w:proofErr w:type="spellStart"/>
+      <w:r>
+        <w:t>required_field_surname</w:t>
+      </w:r>
+      <w:proofErr w:type="spellEnd"/>
+      <w:r>
+        <w:t>:</w:t>
+      </w:r>
+    </w:p>
+    <w:p>
+      <w:r>
+        <w:tab/>
+      </w:r>
+      <w:r>
+        <w:tab/>
+      </w:r>
+      <w:r>
+        <w:t>Testují, že pole „</w:t>
+      </w:r>
+      <w:proofErr w:type="spellStart"/>
+      <w:r>
+        <w:t>name</w:t>
+      </w:r>
+      <w:proofErr w:type="spellEnd"/>
+      <w:r>
+        <w:t>“ a „</w:t>
+      </w:r>
+      <w:proofErr w:type="spellStart"/>
+      <w:r>
+        <w:t>surname</w:t>
+      </w:r>
+      <w:proofErr w:type="spellEnd"/>
+      <w:r>
+        <w:t>“ je povinné</w:t>
+      </w:r>
+    </w:p>
+    <w:p>
+      <w:r>
+        <w:rPr>
+          <w:b/>
+          <w:bCs/>
+        </w:rPr>
+        <w:t>Hotovo 16.3.</w:t>
+      </w:r>
+    </w:p>
+    <w:p>
+      <w:r>
+        <w:t xml:space="preserve">Test </w:t>
+      </w:r>
+      <w:proofErr w:type="spellStart"/>
+      <w:r>
+        <w:t>duplicate_email</w:t>
+      </w:r>
+      <w:proofErr w:type="spellEnd"/>
+    </w:p>
+    <w:p>
+      <w:r>
+        <w:tab/>
+      </w:r>
+      <w:r>
+        <w:tab/>
+      </w:r>
+      <w:r>
+        <w:t>Testuje, že při zadání e-mailu, který již existuje (upraví i velikost písma</w:t>
+      </w:r>
+      <w:proofErr w:type="gramStart"/>
+      <w:r>
+        <w:t>),dojde</w:t>
+      </w:r>
+      <w:proofErr w:type="gramEnd"/>
+      <w:r>
+        <w:t xml:space="preserve"> k</w:t>
+      </w:r>
+      <w:r>
+        <w:t> </w:t>
+      </w:r>
+      <w:r>
+        <w:t>chybě</w:t>
+      </w:r>
+    </w:p>
+    <w:p>
+      <w:pPr>
+        <w:rPr>
+          <w:b/>
+          <w:bCs/>
+        </w:rPr>
+      </w:pPr>
+      <w:r>
+        <w:rPr>
+          <w:b/>
+          <w:bCs/>
+        </w:rPr>
+        <w:t>Hotovo 16.3.</w:t>
+      </w:r>
+    </w:p>
+    <w:p>
+      <w:r>
+        <w:t xml:space="preserve">Test </w:t>
+      </w:r>
+      <w:proofErr w:type="spellStart"/>
+      <w:r>
+        <w:t>invalid_postal_code</w:t>
+      </w:r>
+      <w:proofErr w:type="spellEnd"/>
+      <w:r>
+        <w:t>:</w:t>
+      </w:r>
+    </w:p>
+    <w:p>
+      <w:r>
+        <w:tab/>
+      </w:r>
+      <w:r>
+        <w:tab/>
+      </w:r>
+      <w:r>
+        <w:t>Testuje, že je vyvolána chyba validace pro PSČ, pokud PSČ neobsahuje přesně 5 číslic.</w:t>
+      </w:r>
+    </w:p>
+    <w:p>
+      <w:r>
+        <w:rPr>
+          <w:b/>
+          <w:bCs/>
+        </w:rPr>
+        <w:t>Hotovo 16.3.</w:t>
+      </w:r>
+    </w:p>
+    <w:p>
+      <w:r>
+        <w:t xml:space="preserve">Test </w:t>
+      </w:r>
+      <w:proofErr w:type="spellStart"/>
+      <w:r>
+        <w:t>invalid_pin_code</w:t>
+      </w:r>
+      <w:proofErr w:type="spellEnd"/>
+      <w:r>
+        <w:t>:</w:t>
+      </w:r>
+    </w:p>
+    <w:p>
+      <w:r>
+        <w:lastRenderedPageBreak/>
+        <w:tab/>
+      </w:r>
+      <w:r>
+        <w:tab/>
+      </w:r>
+      <w:r>
+        <w:t>Testuje, že je vyvolána chyba validace, pokud PIN kód neobsahuje přesně 4 číslice.</w:t>
+      </w:r>
+    </w:p>
+    <w:p>
+      <w:r>
+        <w:rPr>
+          <w:b/>
+          <w:bCs/>
+        </w:rPr>
+        <w:t>Hotovo 16.3.</w:t>
       </w:r>
     </w:p>
     <w:p/>
-    <w:p>
-      <w:pPr>
-        <w:rPr>
-          <w:b/>
-          <w:bCs/>
-        </w:rPr>
-      </w:pPr>
-      <w:r>
-        <w:rPr>
-          <w:b/>
-          <w:bCs/>
-        </w:rPr>
-        <w:t xml:space="preserve">Test vytvoření instance </w:t>
-      </w:r>
-      <w:proofErr w:type="spellStart"/>
-      <w:r>
-        <w:rPr>
-          <w:b/>
-          <w:bCs/>
-        </w:rPr>
-        <w:t>FaceVector</w:t>
-      </w:r>
-      <w:proofErr w:type="spellEnd"/>
-      <w:r>
-        <w:rPr>
-          <w:b/>
-          <w:bCs/>
-        </w:rPr>
-        <w:t>:</w:t>
-      </w:r>
-    </w:p>
-    <w:p>
-      <w:r>
-        <w:rPr>
-          <w:b/>
-          <w:bCs/>
-        </w:rPr>
-        <w:tab/>
-      </w:r>
-      <w:proofErr w:type="spellStart"/>
-      <w:r>
-        <w:t>Vytvoreni</w:t>
-      </w:r>
-      <w:proofErr w:type="spellEnd"/>
-      <w:r>
-        <w:t xml:space="preserve"> instance ti m získat </w:t>
-      </w:r>
-      <w:proofErr w:type="spellStart"/>
-      <w:r>
-        <w:t>pristup</w:t>
-      </w:r>
-      <w:proofErr w:type="spellEnd"/>
-      <w:r>
-        <w:t xml:space="preserve"> k </w:t>
-      </w:r>
-      <w:proofErr w:type="spellStart"/>
-      <w:r>
-        <w:t>metodam</w:t>
-      </w:r>
-      <w:proofErr w:type="spellEnd"/>
-      <w:r>
-        <w:t xml:space="preserve"> a </w:t>
-      </w:r>
-      <w:proofErr w:type="spellStart"/>
-      <w:r>
-        <w:t>funkcim</w:t>
-      </w:r>
-      <w:proofErr w:type="spellEnd"/>
-    </w:p>
-    <w:p>
-      <w:pPr>
-        <w:rPr>
-          <w:b/>
-          <w:bCs/>
-        </w:rPr>
-      </w:pPr>
-      <w:r>
-        <w:rPr>
-          <w:b/>
-          <w:bCs/>
-        </w:rPr>
-        <w:t xml:space="preserve"> Test existence objektu </w:t>
-      </w:r>
-      <w:proofErr w:type="spellStart"/>
-      <w:r>
-        <w:rPr>
-          <w:b/>
-          <w:bCs/>
-        </w:rPr>
-        <w:t>FaceVector</w:t>
-      </w:r>
-      <w:proofErr w:type="spellEnd"/>
-      <w:r>
-        <w:rPr>
-          <w:b/>
-          <w:bCs/>
-        </w:rPr>
-        <w:t xml:space="preserve"> v</w:t>
-      </w:r>
-      <w:r>
-        <w:rPr>
-          <w:b/>
-          <w:bCs/>
-        </w:rPr>
-        <w:t> </w:t>
-      </w:r>
-      <w:r>
-        <w:rPr>
-          <w:b/>
-          <w:bCs/>
-        </w:rPr>
-        <w:t>databázi</w:t>
-      </w:r>
-    </w:p>
-    <w:p>
-      <w:r>
-        <w:rPr>
-          <w:b/>
-          <w:bCs/>
-        </w:rPr>
-        <w:tab/>
-      </w:r>
-      <w:r>
-        <w:t xml:space="preserve">Zjistit </w:t>
-      </w:r>
-      <w:proofErr w:type="spellStart"/>
-      <w:r>
-        <w:t>vytovreni</w:t>
-      </w:r>
-      <w:proofErr w:type="spellEnd"/>
-      <w:r>
-        <w:t xml:space="preserve"> </w:t>
-      </w:r>
-      <w:proofErr w:type="spellStart"/>
-      <w:r>
-        <w:t>objectu</w:t>
-      </w:r>
-      <w:proofErr w:type="spellEnd"/>
-      <w:r>
-        <w:t xml:space="preserve"> a zdali </w:t>
-      </w:r>
-      <w:proofErr w:type="spellStart"/>
-      <w:r>
-        <w:t>ma</w:t>
-      </w:r>
-      <w:proofErr w:type="spellEnd"/>
-      <w:r>
-        <w:t xml:space="preserve"> v </w:t>
-      </w:r>
-      <w:proofErr w:type="gramStart"/>
-      <w:r>
-        <w:t>sobe</w:t>
-      </w:r>
-      <w:proofErr w:type="gramEnd"/>
-      <w:r>
-        <w:t xml:space="preserve"> </w:t>
-      </w:r>
-      <w:proofErr w:type="spellStart"/>
-      <w:r>
-        <w:t>nejakou</w:t>
-      </w:r>
-      <w:proofErr w:type="spellEnd"/>
-      <w:r>
-        <w:t xml:space="preserve"> hodnotu</w:t>
-      </w:r>
-    </w:p>
-    <w:p>
-      <w:pPr>
-        <w:rPr>
-          <w:b/>
-          <w:bCs/>
-        </w:rPr>
-      </w:pPr>
-      <w:r>
-        <w:rPr>
-          <w:b/>
-          <w:bCs/>
-        </w:rPr>
-        <w:t xml:space="preserve"> Test typové hodnoty atributů </w:t>
-      </w:r>
-      <w:proofErr w:type="spellStart"/>
-      <w:r>
-        <w:rPr>
-          <w:b/>
-          <w:bCs/>
-        </w:rPr>
-        <w:t>FaceVector</w:t>
-      </w:r>
-      <w:proofErr w:type="spellEnd"/>
-      <w:r>
-        <w:rPr>
-          <w:b/>
-          <w:bCs/>
-        </w:rPr>
-        <w:t xml:space="preserve"> </w:t>
-      </w:r>
-    </w:p>
-    <w:p>
-      <w:r>
-        <w:rPr>
-          <w:b/>
-          <w:bCs/>
-        </w:rPr>
-        <w:tab/>
-      </w:r>
-      <w:proofErr w:type="gramStart"/>
-      <w:r>
-        <w:t>Test</w:t>
-      </w:r>
-      <w:proofErr w:type="gramEnd"/>
-      <w:r>
-        <w:t xml:space="preserve"> jestli </w:t>
-      </w:r>
-      <w:proofErr w:type="spellStart"/>
-      <w:r>
-        <w:t>datovy</w:t>
-      </w:r>
-      <w:proofErr w:type="spellEnd"/>
-      <w:r>
-        <w:t xml:space="preserve"> typ </w:t>
-      </w:r>
-      <w:proofErr w:type="spellStart"/>
-      <w:r>
-        <w:t>odpovida</w:t>
-      </w:r>
-      <w:proofErr w:type="spellEnd"/>
-    </w:p>
-    <w:p>
-      <w:pPr>
-        <w:rPr>
-          <w:b/>
-          <w:bCs/>
-        </w:rPr>
-      </w:pPr>
-      <w:r>
-        <w:rPr>
-          <w:b/>
-          <w:bCs/>
-        </w:rPr>
-        <w:lastRenderedPageBreak/>
-        <w:t>Test metod šifrování a dešifrování vektorových dat</w:t>
-      </w:r>
-    </w:p>
-    <w:p>
-      <w:r>
-        <w:rPr>
-          <w:b/>
-          <w:bCs/>
-        </w:rPr>
-        <w:tab/>
-      </w:r>
-      <w:r>
-        <w:t xml:space="preserve">Kontrola stavu před a po </w:t>
-      </w:r>
-      <w:proofErr w:type="spellStart"/>
-      <w:r>
-        <w:t>sifrovani</w:t>
-      </w:r>
-      <w:proofErr w:type="spellEnd"/>
-      <w:r>
-        <w:t xml:space="preserve"> a zdali </w:t>
-      </w:r>
-      <w:proofErr w:type="spellStart"/>
-      <w:r>
-        <w:t>porovnani</w:t>
-      </w:r>
-      <w:proofErr w:type="spellEnd"/>
-      <w:r>
-        <w:t xml:space="preserve"> je shodne</w:t>
-      </w:r>
-    </w:p>
-    <w:p>
-      <w:pPr>
-        <w:rPr>
-          <w:b/>
-          <w:bCs/>
-        </w:rPr>
-      </w:pPr>
-      <w:r>
-        <w:rPr>
-          <w:b/>
-          <w:bCs/>
-        </w:rPr>
-        <w:t xml:space="preserve"> Test finálního tvaru instance </w:t>
-      </w:r>
-      <w:proofErr w:type="spellStart"/>
-      <w:r>
-        <w:rPr>
-          <w:b/>
-          <w:bCs/>
-        </w:rPr>
-        <w:t>FaceVector</w:t>
-      </w:r>
-      <w:proofErr w:type="spellEnd"/>
-      <w:r>
-        <w:rPr>
-          <w:b/>
-          <w:bCs/>
-        </w:rPr>
-        <w:t xml:space="preserve"> po všech operacích</w:t>
-      </w:r>
-    </w:p>
-    <w:p>
-      <w:pPr>
-        <w:ind w:left="708"/>
-      </w:pPr>
-      <w:r>
-        <w:t xml:space="preserve">Test stavu </w:t>
-      </w:r>
-      <w:proofErr w:type="spellStart"/>
-      <w:r>
-        <w:t>databaze</w:t>
-      </w:r>
-      <w:proofErr w:type="spellEnd"/>
-      <w:r>
-        <w:t>, zejména hodnot v </w:t>
-      </w:r>
-      <w:proofErr w:type="gramStart"/>
-      <w:r>
-        <w:t>tabulkách</w:t>
-      </w:r>
-      <w:proofErr w:type="gramEnd"/>
-      <w:r>
-        <w:t xml:space="preserve"> zdali </w:t>
-      </w:r>
-      <w:proofErr w:type="spellStart"/>
-      <w:r>
-        <w:t>odpovidaji</w:t>
-      </w:r>
-      <w:proofErr w:type="spellEnd"/>
-      <w:r>
-        <w:t xml:space="preserve"> </w:t>
-      </w:r>
-      <w:proofErr w:type="spellStart"/>
-      <w:r>
-        <w:t>ocekavanym</w:t>
-      </w:r>
-      <w:proofErr w:type="spellEnd"/>
-      <w:r>
-        <w:t xml:space="preserve"> </w:t>
-      </w:r>
-      <w:proofErr w:type="spellStart"/>
-      <w:r>
-        <w:t>hodnotam</w:t>
-      </w:r>
-      <w:proofErr w:type="spellEnd"/>
-    </w:p>
     <w:p/>
     <w:sectPr>
       <w:pgSz w:w="11906" w:h="16838"/>
@@ -2701,6 +2990,7 @@
   <w:style w:type="character" w:default="1" w:styleId="Standardnpsmoodstavce">
     <w:name w:val="Default Paragraph Font"/>
     <w:uiPriority w:val="1"/>
+    <w:semiHidden/>
     <w:unhideWhenUsed/>
   </w:style>
   <w:style w:type="table" w:default="1" w:styleId="Normlntabulka">

</xml_diff>